<commit_message>
update predator prey docs & codes
</commit_message>
<xml_diff>
--- a/docs/predator_prey_hexworld/predator_prey_hexworld_report.docx
+++ b/docs/predator_prey_hexworld/predator_prey_hexworld_report.docx
@@ -10170,6 +10170,550 @@
           <w:sz w:val="26"/>
           <w:szCs w:val="26"/>
         </w:rPr>
+        <w:t>Work flow chích của chương trình</w:t>
+      </w:r>
+      <w:r>
+        <w:rPr>
+          <w:rFonts w:ascii="Times New Roman" w:hAnsi="Times New Roman" w:cs="Times New Roman"/>
+          <w:sz w:val="26"/>
+          <w:szCs w:val="26"/>
+        </w:rPr>
+        <w:t>:</w:t>
+      </w:r>
+    </w:p>
+    <w:p>
+      <w:pPr>
+        <w:pStyle w:val="ListParagraph"/>
+        <w:spacing w:line="360" w:lineRule="auto"/>
+        <w:ind w:left="1800"/>
+        <w:jc w:val="both"/>
+        <w:rPr>
+          <w:rFonts w:ascii="Times New Roman" w:hAnsi="Times New Roman" w:cs="Times New Roman"/>
+          <w:i/>
+          <w:sz w:val="26"/>
+          <w:szCs w:val="26"/>
+        </w:rPr>
+      </w:pPr>
+    </w:p>
+    <w:p>
+      <w:pPr>
+        <w:pStyle w:val="ListParagraph"/>
+        <w:spacing w:line="360" w:lineRule="auto"/>
+        <w:ind w:left="1800"/>
+        <w:jc w:val="both"/>
+        <w:rPr>
+          <w:rFonts w:ascii="Times New Roman" w:hAnsi="Times New Roman" w:cs="Times New Roman"/>
+          <w:sz w:val="26"/>
+          <w:szCs w:val="26"/>
+        </w:rPr>
+      </w:pPr>
+      <w:r>
+        <w:rPr>
+          <w:rFonts w:ascii="Times New Roman" w:hAnsi="Times New Roman" w:cs="Times New Roman"/>
+          <w:i/>
+          <w:noProof/>
+          <w:sz w:val="26"/>
+          <w:szCs w:val="26"/>
+        </w:rPr>
+        <mc:AlternateContent>
+          <mc:Choice Requires="wps">
+            <w:drawing>
+              <wp:anchor distT="0" distB="0" distL="114300" distR="114300" simplePos="0" relativeHeight="251669504" behindDoc="0" locked="0" layoutInCell="1" allowOverlap="1" wp14:anchorId="0EA38DB2" wp14:editId="08190320">
+                <wp:simplePos x="0" y="0"/>
+                <wp:positionH relativeFrom="column">
+                  <wp:posOffset>3990109</wp:posOffset>
+                </wp:positionH>
+                <wp:positionV relativeFrom="paragraph">
+                  <wp:posOffset>248400</wp:posOffset>
+                </wp:positionV>
+                <wp:extent cx="290946" cy="0"/>
+                <wp:effectExtent l="0" t="76200" r="13970" b="95250"/>
+                <wp:wrapNone/>
+                <wp:docPr id="13" name="Straight Arrow Connector 13"/>
+                <wp:cNvGraphicFramePr/>
+                <a:graphic xmlns:a="http://schemas.openxmlformats.org/drawingml/2006/main">
+                  <a:graphicData uri="http://schemas.microsoft.com/office/word/2010/wordprocessingShape">
+                    <wps:wsp>
+                      <wps:cNvCnPr/>
+                      <wps:spPr>
+                        <a:xfrm>
+                          <a:off x="0" y="0"/>
+                          <a:ext cx="290946" cy="0"/>
+                        </a:xfrm>
+                        <a:prstGeom prst="straightConnector1">
+                          <a:avLst/>
+                        </a:prstGeom>
+                        <a:ln>
+                          <a:tailEnd type="triangle"/>
+                        </a:ln>
+                      </wps:spPr>
+                      <wps:style>
+                        <a:lnRef idx="1">
+                          <a:schemeClr val="accent1"/>
+                        </a:lnRef>
+                        <a:fillRef idx="0">
+                          <a:schemeClr val="accent1"/>
+                        </a:fillRef>
+                        <a:effectRef idx="0">
+                          <a:schemeClr val="accent1"/>
+                        </a:effectRef>
+                        <a:fontRef idx="minor">
+                          <a:schemeClr val="tx1"/>
+                        </a:fontRef>
+                      </wps:style>
+                      <wps:bodyPr/>
+                    </wps:wsp>
+                  </a:graphicData>
+                </a:graphic>
+              </wp:anchor>
+            </w:drawing>
+          </mc:Choice>
+          <mc:Fallback>
+            <w:pict>
+              <v:shapetype w14:anchorId="063F94AE" id="_x0000_t32" coordsize="21600,21600" o:spt="32" o:oned="t" path="m,l21600,21600e" filled="f">
+                <v:path arrowok="t" fillok="f" o:connecttype="none"/>
+                <o:lock v:ext="edit" shapetype="t"/>
+              </v:shapetype>
+              <v:shape id="Straight Arrow Connector 13" o:spid="_x0000_s1026" type="#_x0000_t32" style="position:absolute;margin-left:314.2pt;margin-top:19.55pt;width:22.9pt;height:0;z-index:251669504;visibility:visible;mso-wrap-style:square;mso-wrap-distance-left:9pt;mso-wrap-distance-top:0;mso-wrap-distance-right:9pt;mso-wrap-distance-bottom:0;mso-position-horizontal:absolute;mso-position-horizontal-relative:text;mso-position-vertical:absolute;mso-position-vertical-relative:text" o:gfxdata="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" strokecolor="#4472c4 [3204]" strokeweight=".5pt">
+                <v:stroke endarrow="block" joinstyle="miter"/>
+              </v:shape>
+            </w:pict>
+          </mc:Fallback>
+        </mc:AlternateContent>
+      </w:r>
+      <w:r>
+        <w:rPr>
+          <w:rFonts w:ascii="Times New Roman" w:hAnsi="Times New Roman" w:cs="Times New Roman"/>
+          <w:i/>
+          <w:noProof/>
+          <w:sz w:val="26"/>
+          <w:szCs w:val="26"/>
+        </w:rPr>
+        <mc:AlternateContent>
+          <mc:Choice Requires="wps">
+            <w:drawing>
+              <wp:anchor distT="0" distB="0" distL="114300" distR="114300" simplePos="0" relativeHeight="251668480" behindDoc="0" locked="0" layoutInCell="1" allowOverlap="1" wp14:anchorId="14EF599D" wp14:editId="5BB4F90C">
+                <wp:simplePos x="0" y="0"/>
+                <wp:positionH relativeFrom="column">
+                  <wp:posOffset>2382982</wp:posOffset>
+                </wp:positionH>
+                <wp:positionV relativeFrom="paragraph">
+                  <wp:posOffset>248400</wp:posOffset>
+                </wp:positionV>
+                <wp:extent cx="346363" cy="0"/>
+                <wp:effectExtent l="0" t="76200" r="15875" b="95250"/>
+                <wp:wrapNone/>
+                <wp:docPr id="12" name="Straight Arrow Connector 12"/>
+                <wp:cNvGraphicFramePr/>
+                <a:graphic xmlns:a="http://schemas.openxmlformats.org/drawingml/2006/main">
+                  <a:graphicData uri="http://schemas.microsoft.com/office/word/2010/wordprocessingShape">
+                    <wps:wsp>
+                      <wps:cNvCnPr/>
+                      <wps:spPr>
+                        <a:xfrm>
+                          <a:off x="0" y="0"/>
+                          <a:ext cx="346363" cy="0"/>
+                        </a:xfrm>
+                        <a:prstGeom prst="straightConnector1">
+                          <a:avLst/>
+                        </a:prstGeom>
+                        <a:ln>
+                          <a:tailEnd type="triangle"/>
+                        </a:ln>
+                      </wps:spPr>
+                      <wps:style>
+                        <a:lnRef idx="1">
+                          <a:schemeClr val="accent1"/>
+                        </a:lnRef>
+                        <a:fillRef idx="0">
+                          <a:schemeClr val="accent1"/>
+                        </a:fillRef>
+                        <a:effectRef idx="0">
+                          <a:schemeClr val="accent1"/>
+                        </a:effectRef>
+                        <a:fontRef idx="minor">
+                          <a:schemeClr val="tx1"/>
+                        </a:fontRef>
+                      </wps:style>
+                      <wps:bodyPr/>
+                    </wps:wsp>
+                  </a:graphicData>
+                </a:graphic>
+              </wp:anchor>
+            </w:drawing>
+          </mc:Choice>
+          <mc:Fallback>
+            <w:pict>
+              <v:shape w14:anchorId="4F9CBD78" id="Straight Arrow Connector 12" o:spid="_x0000_s1026" type="#_x0000_t32" style="position:absolute;margin-left:187.65pt;margin-top:19.55pt;width:27.25pt;height:0;z-index:251668480;visibility:visible;mso-wrap-style:square;mso-wrap-distance-left:9pt;mso-wrap-distance-top:0;mso-wrap-distance-right:9pt;mso-wrap-distance-bottom:0;mso-position-horizontal:absolute;mso-position-horizontal-relative:text;mso-position-vertical:absolute;mso-position-vertical-relative:text" o:gfxdata="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" strokecolor="#4472c4 [3204]" strokeweight=".5pt">
+                <v:stroke endarrow="block" joinstyle="miter"/>
+              </v:shape>
+            </w:pict>
+          </mc:Fallback>
+        </mc:AlternateContent>
+      </w:r>
+      <w:r>
+        <w:rPr>
+          <w:rFonts w:ascii="Times New Roman" w:hAnsi="Times New Roman" w:cs="Times New Roman"/>
+          <w:i/>
+          <w:noProof/>
+          <w:sz w:val="26"/>
+          <w:szCs w:val="26"/>
+        </w:rPr>
+        <mc:AlternateContent>
+          <mc:Choice Requires="wps">
+            <w:drawing>
+              <wp:anchor distT="0" distB="0" distL="114300" distR="114300" simplePos="0" relativeHeight="251667456" behindDoc="0" locked="0" layoutInCell="1" allowOverlap="1" wp14:anchorId="1882EB45" wp14:editId="6CA73030">
+                <wp:simplePos x="0" y="0"/>
+                <wp:positionH relativeFrom="margin">
+                  <wp:posOffset>2722129</wp:posOffset>
+                </wp:positionH>
+                <wp:positionV relativeFrom="paragraph">
+                  <wp:posOffset>5715</wp:posOffset>
+                </wp:positionV>
+                <wp:extent cx="1260244" cy="540327"/>
+                <wp:effectExtent l="0" t="0" r="16510" b="12700"/>
+                <wp:wrapNone/>
+                <wp:docPr id="10" name="Rectangle: Rounded Corners 10"/>
+                <wp:cNvGraphicFramePr/>
+                <a:graphic xmlns:a="http://schemas.openxmlformats.org/drawingml/2006/main">
+                  <a:graphicData uri="http://schemas.microsoft.com/office/word/2010/wordprocessingShape">
+                    <wps:wsp>
+                      <wps:cNvSpPr/>
+                      <wps:spPr>
+                        <a:xfrm>
+                          <a:off x="0" y="0"/>
+                          <a:ext cx="1260244" cy="540327"/>
+                        </a:xfrm>
+                        <a:prstGeom prst="roundRect">
+                          <a:avLst/>
+                        </a:prstGeom>
+                      </wps:spPr>
+                      <wps:style>
+                        <a:lnRef idx="2">
+                          <a:schemeClr val="accent1">
+                            <a:shade val="50000"/>
+                          </a:schemeClr>
+                        </a:lnRef>
+                        <a:fillRef idx="1">
+                          <a:schemeClr val="accent1"/>
+                        </a:fillRef>
+                        <a:effectRef idx="0">
+                          <a:schemeClr val="accent1"/>
+                        </a:effectRef>
+                        <a:fontRef idx="minor">
+                          <a:schemeClr val="lt1"/>
+                        </a:fontRef>
+                      </wps:style>
+                      <wps:txbx>
+                        <w:txbxContent>
+                          <w:p>
+                            <w:pPr>
+                              <w:jc w:val="center"/>
+                            </w:pPr>
+                            <w:r>
+                              <w:t>Xử lý transition và reward</w:t>
+                            </w:r>
+                          </w:p>
+                        </w:txbxContent>
+                      </wps:txbx>
+                      <wps:bodyPr rot="0" spcFirstLastPara="0" vertOverflow="overflow" horzOverflow="overflow" vert="horz" wrap="square" lIns="91440" tIns="45720" rIns="91440" bIns="45720" numCol="1" spcCol="0" rtlCol="0" fromWordArt="0" anchor="ctr" anchorCtr="0" forceAA="0" compatLnSpc="1">
+                        <a:prstTxWarp prst="textNoShape">
+                          <a:avLst/>
+                        </a:prstTxWarp>
+                        <a:noAutofit/>
+                      </wps:bodyPr>
+                    </wps:wsp>
+                  </a:graphicData>
+                </a:graphic>
+                <wp14:sizeRelH relativeFrom="margin">
+                  <wp14:pctWidth>0</wp14:pctWidth>
+                </wp14:sizeRelH>
+                <wp14:sizeRelV relativeFrom="margin">
+                  <wp14:pctHeight>0</wp14:pctHeight>
+                </wp14:sizeRelV>
+              </wp:anchor>
+            </w:drawing>
+          </mc:Choice>
+          <mc:Fallback>
+            <w:pict>
+              <v:roundrect w14:anchorId="1882EB45" id="Rectangle: Rounded Corners 10" o:spid="_x0000_s1026" style="position:absolute;left:0;text-align:left;margin-left:214.35pt;margin-top:.45pt;width:99.25pt;height:42.55pt;z-index:251667456;visibility:visible;mso-wrap-style:square;mso-width-percent:0;mso-height-percent:0;mso-wrap-distance-left:9pt;mso-wrap-distance-top:0;mso-wrap-distance-right:9pt;mso-wrap-distance-bottom:0;mso-position-horizontal:absolute;mso-position-horizontal-relative:margin;mso-position-vertical:absolute;mso-position-vertical-relative:text;mso-width-percent:0;mso-height-percent:0;mso-width-relative:margin;mso-height-relative:margin;v-text-anchor:middle" arcsize="10923f" o:gfxdata="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" fillcolor="#4472c4 [3204]" strokecolor="#1f3763 [1604]" strokeweight="1pt">
+                <v:stroke joinstyle="miter"/>
+                <v:textbox>
+                  <w:txbxContent>
+                    <w:p>
+                      <w:pPr>
+                        <w:jc w:val="center"/>
+                      </w:pPr>
+                      <w:r>
+                        <w:t>Xử lý transition và reward</w:t>
+                      </w:r>
+                    </w:p>
+                  </w:txbxContent>
+                </v:textbox>
+                <w10:wrap anchorx="margin"/>
+              </v:roundrect>
+            </w:pict>
+          </mc:Fallback>
+        </mc:AlternateContent>
+      </w:r>
+      <w:r>
+        <w:rPr>
+          <w:rFonts w:ascii="Times New Roman" w:hAnsi="Times New Roman" w:cs="Times New Roman"/>
+          <w:i/>
+          <w:noProof/>
+          <w:sz w:val="26"/>
+          <w:szCs w:val="26"/>
+        </w:rPr>
+        <mc:AlternateContent>
+          <mc:Choice Requires="wps">
+            <w:drawing>
+              <wp:anchor distT="0" distB="0" distL="114300" distR="114300" simplePos="0" relativeHeight="251663360" behindDoc="0" locked="0" layoutInCell="1" allowOverlap="1" wp14:anchorId="04D88D36" wp14:editId="124629F3">
+                <wp:simplePos x="0" y="0"/>
+                <wp:positionH relativeFrom="margin">
+                  <wp:posOffset>4280766</wp:posOffset>
+                </wp:positionH>
+                <wp:positionV relativeFrom="paragraph">
+                  <wp:posOffset>5715</wp:posOffset>
+                </wp:positionV>
+                <wp:extent cx="1475509" cy="539750"/>
+                <wp:effectExtent l="0" t="0" r="10795" b="12700"/>
+                <wp:wrapNone/>
+                <wp:docPr id="6" name="Rectangle: Rounded Corners 6"/>
+                <wp:cNvGraphicFramePr/>
+                <a:graphic xmlns:a="http://schemas.openxmlformats.org/drawingml/2006/main">
+                  <a:graphicData uri="http://schemas.microsoft.com/office/word/2010/wordprocessingShape">
+                    <wps:wsp>
+                      <wps:cNvSpPr/>
+                      <wps:spPr>
+                        <a:xfrm>
+                          <a:off x="0" y="0"/>
+                          <a:ext cx="1475509" cy="539750"/>
+                        </a:xfrm>
+                        <a:prstGeom prst="roundRect">
+                          <a:avLst/>
+                        </a:prstGeom>
+                      </wps:spPr>
+                      <wps:style>
+                        <a:lnRef idx="2">
+                          <a:schemeClr val="accent1">
+                            <a:shade val="50000"/>
+                          </a:schemeClr>
+                        </a:lnRef>
+                        <a:fillRef idx="1">
+                          <a:schemeClr val="accent1"/>
+                        </a:fillRef>
+                        <a:effectRef idx="0">
+                          <a:schemeClr val="accent1"/>
+                        </a:effectRef>
+                        <a:fontRef idx="minor">
+                          <a:schemeClr val="lt1"/>
+                        </a:fontRef>
+                      </wps:style>
+                      <wps:txbx>
+                        <w:txbxContent>
+                          <w:p>
+                            <w:pPr>
+                              <w:jc w:val="center"/>
+                            </w:pPr>
+                            <w:r>
+                              <w:t>Tạo MG và các Constructor</w:t>
+                            </w:r>
+                          </w:p>
+                        </w:txbxContent>
+                      </wps:txbx>
+                      <wps:bodyPr rot="0" spcFirstLastPara="0" vertOverflow="overflow" horzOverflow="overflow" vert="horz" wrap="square" lIns="91440" tIns="45720" rIns="91440" bIns="45720" numCol="1" spcCol="0" rtlCol="0" fromWordArt="0" anchor="ctr" anchorCtr="0" forceAA="0" compatLnSpc="1">
+                        <a:prstTxWarp prst="textNoShape">
+                          <a:avLst/>
+                        </a:prstTxWarp>
+                        <a:noAutofit/>
+                      </wps:bodyPr>
+                    </wps:wsp>
+                  </a:graphicData>
+                </a:graphic>
+                <wp14:sizeRelH relativeFrom="margin">
+                  <wp14:pctWidth>0</wp14:pctWidth>
+                </wp14:sizeRelH>
+                <wp14:sizeRelV relativeFrom="margin">
+                  <wp14:pctHeight>0</wp14:pctHeight>
+                </wp14:sizeRelV>
+              </wp:anchor>
+            </w:drawing>
+          </mc:Choice>
+          <mc:Fallback>
+            <w:pict>
+              <v:roundrect w14:anchorId="04D88D36" id="Rectangle: Rounded Corners 6" o:spid="_x0000_s1027" style="position:absolute;left:0;text-align:left;margin-left:337.05pt;margin-top:.45pt;width:116.2pt;height:42.5pt;z-index:251663360;visibility:visible;mso-wrap-style:square;mso-width-percent:0;mso-height-percent:0;mso-wrap-distance-left:9pt;mso-wrap-distance-top:0;mso-wrap-distance-right:9pt;mso-wrap-distance-bottom:0;mso-position-horizontal:absolute;mso-position-horizontal-relative:margin;mso-position-vertical:absolute;mso-position-vertical-relative:text;mso-width-percent:0;mso-height-percent:0;mso-width-relative:margin;mso-height-relative:margin;v-text-anchor:middle" arcsize="10923f" o:gfxdata="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" fillcolor="#4472c4 [3204]" strokecolor="#1f3763 [1604]" strokeweight="1pt">
+                <v:stroke joinstyle="miter"/>
+                <v:textbox>
+                  <w:txbxContent>
+                    <w:p>
+                      <w:pPr>
+                        <w:jc w:val="center"/>
+                      </w:pPr>
+                      <w:r>
+                        <w:t>Tạo MG và các Constructor</w:t>
+                      </w:r>
+                    </w:p>
+                  </w:txbxContent>
+                </v:textbox>
+                <w10:wrap anchorx="margin"/>
+              </v:roundrect>
+            </w:pict>
+          </mc:Fallback>
+        </mc:AlternateContent>
+      </w:r>
+      <w:r>
+        <w:rPr>
+          <w:rFonts w:ascii="Times New Roman" w:hAnsi="Times New Roman" w:cs="Times New Roman"/>
+          <w:i/>
+          <w:noProof/>
+          <w:sz w:val="26"/>
+          <w:szCs w:val="26"/>
+        </w:rPr>
+        <mc:AlternateContent>
+          <mc:Choice Requires="wps">
+            <w:drawing>
+              <wp:anchor distT="0" distB="0" distL="114300" distR="114300" simplePos="0" relativeHeight="251665408" behindDoc="0" locked="0" layoutInCell="1" allowOverlap="1" wp14:anchorId="4473ADE3" wp14:editId="6920B2BF">
+                <wp:simplePos x="0" y="0"/>
+                <wp:positionH relativeFrom="margin">
+                  <wp:posOffset>893387</wp:posOffset>
+                </wp:positionH>
+                <wp:positionV relativeFrom="paragraph">
+                  <wp:posOffset>5715</wp:posOffset>
+                </wp:positionV>
+                <wp:extent cx="1474470" cy="547254"/>
+                <wp:effectExtent l="0" t="0" r="11430" b="24765"/>
+                <wp:wrapNone/>
+                <wp:docPr id="8" name="Rectangle: Rounded Corners 8"/>
+                <wp:cNvGraphicFramePr/>
+                <a:graphic xmlns:a="http://schemas.openxmlformats.org/drawingml/2006/main">
+                  <a:graphicData uri="http://schemas.microsoft.com/office/word/2010/wordprocessingShape">
+                    <wps:wsp>
+                      <wps:cNvSpPr/>
+                      <wps:spPr>
+                        <a:xfrm>
+                          <a:off x="0" y="0"/>
+                          <a:ext cx="1474470" cy="547254"/>
+                        </a:xfrm>
+                        <a:prstGeom prst="roundRect">
+                          <a:avLst/>
+                        </a:prstGeom>
+                      </wps:spPr>
+                      <wps:style>
+                        <a:lnRef idx="2">
+                          <a:schemeClr val="accent1">
+                            <a:shade val="50000"/>
+                          </a:schemeClr>
+                        </a:lnRef>
+                        <a:fillRef idx="1">
+                          <a:schemeClr val="accent1"/>
+                        </a:fillRef>
+                        <a:effectRef idx="0">
+                          <a:schemeClr val="accent1"/>
+                        </a:effectRef>
+                        <a:fontRef idx="minor">
+                          <a:schemeClr val="lt1"/>
+                        </a:fontRef>
+                      </wps:style>
+                      <wps:txbx>
+                        <w:txbxContent>
+                          <w:p>
+                            <w:pPr>
+                              <w:jc w:val="center"/>
+                            </w:pPr>
+                            <w:r>
+                              <w:t>Khởi tạo các trạng thái ban đầu</w:t>
+                            </w:r>
+                          </w:p>
+                        </w:txbxContent>
+                      </wps:txbx>
+                      <wps:bodyPr rot="0" spcFirstLastPara="0" vertOverflow="overflow" horzOverflow="overflow" vert="horz" wrap="square" lIns="91440" tIns="45720" rIns="91440" bIns="45720" numCol="1" spcCol="0" rtlCol="0" fromWordArt="0" anchor="ctr" anchorCtr="0" forceAA="0" compatLnSpc="1">
+                        <a:prstTxWarp prst="textNoShape">
+                          <a:avLst/>
+                        </a:prstTxWarp>
+                        <a:noAutofit/>
+                      </wps:bodyPr>
+                    </wps:wsp>
+                  </a:graphicData>
+                </a:graphic>
+                <wp14:sizeRelH relativeFrom="margin">
+                  <wp14:pctWidth>0</wp14:pctWidth>
+                </wp14:sizeRelH>
+                <wp14:sizeRelV relativeFrom="margin">
+                  <wp14:pctHeight>0</wp14:pctHeight>
+                </wp14:sizeRelV>
+              </wp:anchor>
+            </w:drawing>
+          </mc:Choice>
+          <mc:Fallback>
+            <w:pict>
+              <v:roundrect w14:anchorId="4473ADE3" id="Rectangle: Rounded Corners 8" o:spid="_x0000_s1028" style="position:absolute;left:0;text-align:left;margin-left:70.35pt;margin-top:.45pt;width:116.1pt;height:43.1pt;z-index:251665408;visibility:visible;mso-wrap-style:square;mso-width-percent:0;mso-height-percent:0;mso-wrap-distance-left:9pt;mso-wrap-distance-top:0;mso-wrap-distance-right:9pt;mso-wrap-distance-bottom:0;mso-position-horizontal:absolute;mso-position-horizontal-relative:margin;mso-position-vertical:absolute;mso-position-vertical-relative:text;mso-width-percent:0;mso-height-percent:0;mso-width-relative:margin;mso-height-relative:margin;v-text-anchor:middle" arcsize="10923f" o:gfxdata="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" fillcolor="#4472c4 [3204]" strokecolor="#1f3763 [1604]" strokeweight="1pt">
+                <v:stroke joinstyle="miter"/>
+                <v:textbox>
+                  <w:txbxContent>
+                    <w:p>
+                      <w:pPr>
+                        <w:jc w:val="center"/>
+                      </w:pPr>
+                      <w:r>
+                        <w:t>Khởi tạo các trạng thái ban đầu</w:t>
+                      </w:r>
+                    </w:p>
+                  </w:txbxContent>
+                </v:textbox>
+                <w10:wrap anchorx="margin"/>
+              </v:roundrect>
+            </w:pict>
+          </mc:Fallback>
+        </mc:AlternateContent>
+      </w:r>
+    </w:p>
+    <w:p>
+      <w:pPr>
+        <w:pStyle w:val="ListParagraph"/>
+        <w:spacing w:line="360" w:lineRule="auto"/>
+        <w:ind w:left="1800"/>
+        <w:jc w:val="both"/>
+        <w:rPr>
+          <w:rFonts w:ascii="Times New Roman" w:hAnsi="Times New Roman" w:cs="Times New Roman"/>
+          <w:sz w:val="26"/>
+          <w:szCs w:val="26"/>
+        </w:rPr>
+      </w:pPr>
+    </w:p>
+    <w:p>
+      <w:pPr>
+        <w:pStyle w:val="ListParagraph"/>
+        <w:spacing w:line="360" w:lineRule="auto"/>
+        <w:ind w:left="1800"/>
+        <w:jc w:val="both"/>
+        <w:rPr>
+          <w:rFonts w:ascii="Times New Roman" w:hAnsi="Times New Roman" w:cs="Times New Roman"/>
+          <w:sz w:val="26"/>
+          <w:szCs w:val="26"/>
+        </w:rPr>
+      </w:pPr>
+    </w:p>
+    <w:p>
+      <w:pPr>
+        <w:pStyle w:val="ListParagraph"/>
+        <w:numPr>
+          <w:ilvl w:val="1"/>
+          <w:numId w:val="9"/>
+        </w:numPr>
+        <w:spacing w:line="360" w:lineRule="auto"/>
+        <w:jc w:val="both"/>
+        <w:rPr>
+          <w:rFonts w:ascii="Times New Roman" w:hAnsi="Times New Roman" w:cs="Times New Roman"/>
+          <w:sz w:val="26"/>
+          <w:szCs w:val="26"/>
+        </w:rPr>
+      </w:pPr>
+      <w:r>
+        <w:rPr>
+          <w:rFonts w:ascii="Times New Roman" w:hAnsi="Times New Roman" w:cs="Times New Roman"/>
+          <w:sz w:val="26"/>
+          <w:szCs w:val="26"/>
+        </w:rPr>
         <w:t>Khởi tạo các trạng thái ban đầu của trò chơi:</w:t>
       </w:r>
     </w:p>
@@ -12116,6 +12660,7 @@
           <w:sz w:val="26"/>
           <w:szCs w:val="26"/>
         </w:rPr>
+        <w:lastRenderedPageBreak/>
         <w:t xml:space="preserve">Cài đặt hàm xử lý khi </w:t>
       </w:r>
       <w:r>
@@ -12804,7 +13349,6 @@
           <w:szCs w:val="21"/>
           <w:lang w:eastAsia="en-US"/>
         </w:rPr>
-        <w:lastRenderedPageBreak/>
         <w:t xml:space="preserve">    </w:t>
       </w:r>
       <w:r>
@@ -14527,6 +15071,7 @@
           <w:szCs w:val="21"/>
           <w:lang w:eastAsia="en-US"/>
         </w:rPr>
+        <w:lastRenderedPageBreak/>
         <w:t>function</w:t>
       </w:r>
       <w:r>
@@ -15253,7 +15798,6 @@
           <w:szCs w:val="21"/>
           <w:lang w:eastAsia="en-US"/>
         </w:rPr>
-        <w:lastRenderedPageBreak/>
         <w:t>    )</w:t>
       </w:r>
     </w:p>
@@ -18015,6 +18559,7 @@
           <w:szCs w:val="21"/>
           <w:lang w:eastAsia="en-US"/>
         </w:rPr>
+        <w:lastRenderedPageBreak/>
         <w:t xml:space="preserve">    </w:t>
       </w:r>
       <w:r>
@@ -18456,7 +19001,6 @@
           <w:b/>
           <w:szCs w:val="26"/>
         </w:rPr>
-        <w:lastRenderedPageBreak/>
         <w:t xml:space="preserve">IV - </w:t>
       </w:r>
       <w:r>
@@ -18497,10 +19041,6 @@
     <w:p>
       <w:pPr>
         <w:pStyle w:val="ListParagraph"/>
-        <w:numPr>
-          <w:ilvl w:val="0"/>
-          <w:numId w:val="15"/>
-        </w:numPr>
         <w:spacing w:line="360" w:lineRule="auto"/>
         <w:jc w:val="both"/>
         <w:rPr>
@@ -18512,12 +19052,63 @@
       </w:pPr>
       <w:r>
         <w:rPr>
-          <w:rFonts w:ascii="Times New Roman" w:hAnsi="Times New Roman" w:cs="Times New Roman"/>
-          <w:b/>
-          <w:sz w:val="26"/>
-          <w:szCs w:val="26"/>
-        </w:rPr>
-        <w:t>Điểm mạnh</w:t>
+          <w:noProof/>
+        </w:rPr>
+        <w:drawing>
+          <wp:inline distT="0" distB="0" distL="0" distR="0" wp14:anchorId="758BE3A7" wp14:editId="12A97110">
+            <wp:extent cx="2141406" cy="312447"/>
+            <wp:effectExtent l="0" t="0" r="0" b="0"/>
+            <wp:docPr id="1" name="Picture 1"/>
+            <wp:cNvGraphicFramePr>
+              <a:graphicFrameLocks xmlns:a="http://schemas.openxmlformats.org/drawingml/2006/main" noChangeAspect="1"/>
+            </wp:cNvGraphicFramePr>
+            <a:graphic xmlns:a="http://schemas.openxmlformats.org/drawingml/2006/main">
+              <a:graphicData uri="http://schemas.openxmlformats.org/drawingml/2006/picture">
+                <pic:pic xmlns:pic="http://schemas.openxmlformats.org/drawingml/2006/picture">
+                  <pic:nvPicPr>
+                    <pic:cNvPr id="1" name=""/>
+                    <pic:cNvPicPr/>
+                  </pic:nvPicPr>
+                  <pic:blipFill>
+                    <a:blip r:embed="rId13"/>
+                    <a:stretch>
+                      <a:fillRect/>
+                    </a:stretch>
+                  </pic:blipFill>
+                  <pic:spPr>
+                    <a:xfrm>
+                      <a:off x="0" y="0"/>
+                      <a:ext cx="2141406" cy="312447"/>
+                    </a:xfrm>
+                    <a:prstGeom prst="rect">
+                      <a:avLst/>
+                    </a:prstGeom>
+                  </pic:spPr>
+                </pic:pic>
+              </a:graphicData>
+            </a:graphic>
+          </wp:inline>
+        </w:drawing>
+      </w:r>
+    </w:p>
+    <w:p>
+      <w:pPr>
+        <w:pStyle w:val="ListParagraph"/>
+        <w:spacing w:line="360" w:lineRule="auto"/>
+        <w:jc w:val="both"/>
+        <w:rPr>
+          <w:rFonts w:ascii="Times New Roman" w:hAnsi="Times New Roman" w:cs="Times New Roman"/>
+          <w:sz w:val="26"/>
+          <w:szCs w:val="26"/>
+        </w:rPr>
+      </w:pPr>
+      <w:r>
+        <w:rPr>
+          <w:rFonts w:ascii="Times New Roman" w:hAnsi="Times New Roman" w:cs="Times New Roman"/>
+          <w:sz w:val="26"/>
+          <w:szCs w:val="26"/>
+        </w:rPr>
+        <w:t>Chương trình đã pass tất cả các test case mong muốn.</w:t>
       </w:r>
     </w:p>
     <w:p>
@@ -18543,7 +19134,174 @@
           <w:sz w:val="26"/>
           <w:szCs w:val="26"/>
         </w:rPr>
+        <w:t>Điểm mạnh</w:t>
+      </w:r>
+      <w:r>
+        <w:rPr>
+          <w:rFonts w:ascii="Times New Roman" w:hAnsi="Times New Roman" w:cs="Times New Roman"/>
+          <w:b/>
+          <w:sz w:val="26"/>
+          <w:szCs w:val="26"/>
+        </w:rPr>
+        <w:t xml:space="preserve"> trong đồ án</w:t>
+      </w:r>
+    </w:p>
+    <w:p>
+      <w:pPr>
+        <w:pStyle w:val="ListParagraph"/>
+        <w:numPr>
+          <w:ilvl w:val="1"/>
+          <w:numId w:val="9"/>
+        </w:numPr>
+        <w:spacing w:line="360" w:lineRule="auto"/>
+        <w:jc w:val="both"/>
+        <w:rPr>
+          <w:rFonts w:ascii="Times New Roman" w:hAnsi="Times New Roman" w:cs="Times New Roman"/>
+          <w:sz w:val="26"/>
+          <w:szCs w:val="26"/>
+        </w:rPr>
+      </w:pPr>
+      <w:r>
+        <w:rPr>
+          <w:rFonts w:ascii="Times New Roman" w:hAnsi="Times New Roman" w:cs="Times New Roman"/>
+          <w:sz w:val="26"/>
+          <w:szCs w:val="26"/>
+        </w:rPr>
+        <w:t>Biết được cách đọc tài liệu và vận dụng</w:t>
+      </w:r>
+    </w:p>
+    <w:p>
+      <w:pPr>
+        <w:pStyle w:val="ListParagraph"/>
+        <w:numPr>
+          <w:ilvl w:val="1"/>
+          <w:numId w:val="9"/>
+        </w:numPr>
+        <w:spacing w:line="360" w:lineRule="auto"/>
+        <w:jc w:val="both"/>
+        <w:rPr>
+          <w:rFonts w:ascii="Times New Roman" w:hAnsi="Times New Roman" w:cs="Times New Roman"/>
+          <w:sz w:val="26"/>
+          <w:szCs w:val="26"/>
+        </w:rPr>
+      </w:pPr>
+      <w:r>
+        <w:rPr>
+          <w:rFonts w:ascii="Times New Roman" w:hAnsi="Times New Roman" w:cs="Times New Roman"/>
+          <w:sz w:val="26"/>
+          <w:szCs w:val="26"/>
+        </w:rPr>
+        <w:t>Kĩ năng đ</w:t>
+      </w:r>
+      <w:r>
+        <w:rPr>
+          <w:rFonts w:ascii="Times New Roman" w:hAnsi="Times New Roman" w:cs="Times New Roman"/>
+          <w:sz w:val="26"/>
+          <w:szCs w:val="26"/>
+        </w:rPr>
+        <w:t>ọc hiểu các thuật ngữ tiếng Anh</w:t>
+      </w:r>
+      <w:r>
+        <w:rPr>
+          <w:rFonts w:ascii="Times New Roman" w:hAnsi="Times New Roman" w:cs="Times New Roman"/>
+          <w:sz w:val="26"/>
+          <w:szCs w:val="26"/>
+        </w:rPr>
+        <w:t xml:space="preserve"> được cải thiện</w:t>
+      </w:r>
+    </w:p>
+    <w:p>
+      <w:pPr>
+        <w:pStyle w:val="ListParagraph"/>
+        <w:numPr>
+          <w:ilvl w:val="0"/>
+          <w:numId w:val="15"/>
+        </w:numPr>
+        <w:spacing w:line="360" w:lineRule="auto"/>
+        <w:jc w:val="both"/>
+        <w:rPr>
+          <w:rFonts w:ascii="Times New Roman" w:hAnsi="Times New Roman" w:cs="Times New Roman"/>
+          <w:b/>
+          <w:sz w:val="26"/>
+          <w:szCs w:val="26"/>
+        </w:rPr>
+      </w:pPr>
+      <w:r>
+        <w:rPr>
+          <w:rFonts w:ascii="Times New Roman" w:hAnsi="Times New Roman" w:cs="Times New Roman"/>
+          <w:b/>
+          <w:sz w:val="26"/>
+          <w:szCs w:val="26"/>
+        </w:rPr>
         <w:t>Điểm yếu</w:t>
+      </w:r>
+      <w:r>
+        <w:rPr>
+          <w:rFonts w:ascii="Times New Roman" w:hAnsi="Times New Roman" w:cs="Times New Roman"/>
+          <w:b/>
+          <w:sz w:val="26"/>
+          <w:szCs w:val="26"/>
+        </w:rPr>
+        <w:t xml:space="preserve"> trong đồ án</w:t>
+      </w:r>
+    </w:p>
+    <w:p>
+      <w:pPr>
+        <w:pStyle w:val="ListParagraph"/>
+        <w:numPr>
+          <w:ilvl w:val="1"/>
+          <w:numId w:val="9"/>
+        </w:numPr>
+        <w:spacing w:line="360" w:lineRule="auto"/>
+        <w:jc w:val="both"/>
+        <w:rPr>
+          <w:rFonts w:ascii="Times New Roman" w:hAnsi="Times New Roman" w:cs="Times New Roman"/>
+          <w:b/>
+          <w:sz w:val="26"/>
+          <w:szCs w:val="26"/>
+        </w:rPr>
+      </w:pPr>
+      <w:r>
+        <w:rPr>
+          <w:rFonts w:ascii="Times New Roman" w:hAnsi="Times New Roman" w:cs="Times New Roman"/>
+          <w:sz w:val="26"/>
+          <w:szCs w:val="26"/>
+        </w:rPr>
+        <w:t>Tiếp xúc với nhiều khái niệm mới liên quan đến lý thuyết trò chơi</w:t>
+      </w:r>
+      <w:r>
+        <w:rPr>
+          <w:rFonts w:ascii="Times New Roman" w:hAnsi="Times New Roman" w:cs="Times New Roman"/>
+          <w:sz w:val="26"/>
+          <w:szCs w:val="26"/>
+        </w:rPr>
+        <w:t>, gặp khó khăn trong việc cài đặt các thuật toán và các cấu trúc dữ liệu liên quan</w:t>
+      </w:r>
+    </w:p>
+    <w:p>
+      <w:pPr>
+        <w:pStyle w:val="ListParagraph"/>
+        <w:numPr>
+          <w:ilvl w:val="1"/>
+          <w:numId w:val="9"/>
+        </w:numPr>
+        <w:spacing w:line="360" w:lineRule="auto"/>
+        <w:jc w:val="both"/>
+        <w:rPr>
+          <w:rFonts w:ascii="Times New Roman" w:hAnsi="Times New Roman" w:cs="Times New Roman"/>
+          <w:sz w:val="26"/>
+          <w:szCs w:val="26"/>
+        </w:rPr>
+      </w:pPr>
+      <w:bookmarkStart w:id="0" w:name="_GoBack"/>
+      <w:bookmarkEnd w:id="0"/>
+      <w:r>
+        <w:rPr>
+          <w:rFonts w:ascii="Times New Roman" w:hAnsi="Times New Roman" w:cs="Times New Roman"/>
+          <w:sz w:val="26"/>
+          <w:szCs w:val="26"/>
+        </w:rPr>
+        <w:t>Kĩ năng lập trình trong môi trường Julia còn hạn chế, dẫn đến nhiều lỗi phát sinh trong quá trình code</w:t>
       </w:r>
     </w:p>
     <w:p>
@@ -18562,8 +19320,6 @@
           <w:szCs w:val="26"/>
         </w:rPr>
       </w:pPr>
-      <w:bookmarkStart w:id="0" w:name="_GoBack"/>
-      <w:bookmarkEnd w:id="0"/>
       <w:r>
         <w:rPr>
           <w:rFonts w:ascii="Times New Roman" w:hAnsi="Times New Roman" w:cs="Times New Roman"/>
@@ -18609,7 +19365,7 @@
       <w:r>
         <w:t xml:space="preserve">Code: </w:t>
       </w:r>
-      <w:hyperlink r:id="rId13" w:history="1">
+      <w:hyperlink r:id="rId14" w:history="1">
         <w:r>
           <w:rPr>
             <w:rStyle w:val="Hyperlink"/>
@@ -18628,13 +19384,7 @@
         <w:spacing w:line="360" w:lineRule="auto"/>
       </w:pPr>
       <w:r>
-        <w:t>Document:</w:t>
-      </w:r>
-      <w:r>
-        <w:t xml:space="preserve"> Sách</w:t>
-      </w:r>
-      <w:r>
-        <w:t xml:space="preserve"> Algorithms for decision making</w:t>
+        <w:t>Document: Sách Algorithms for decision making</w:t>
       </w:r>
     </w:p>
     <w:p>
@@ -21138,6 +21888,25 @@
       <w:spacing w:after="0" w:line="240" w:lineRule="auto"/>
     </w:pPr>
   </w:style>
+  <w:style w:type="table" w:styleId="TableGrid">
+    <w:name w:val="Table Grid"/>
+    <w:basedOn w:val="TableNormal"/>
+    <w:uiPriority w:val="39"/>
+    <w:rsid w:val="00F51445"/>
+    <w:pPr>
+      <w:spacing w:after="0" w:line="240" w:lineRule="auto"/>
+    </w:pPr>
+    <w:tblPr>
+      <w:tblBorders>
+        <w:top w:val="single" w:sz="4" w:space="0" w:color="auto"/>
+        <w:left w:val="single" w:sz="4" w:space="0" w:color="auto"/>
+        <w:bottom w:val="single" w:sz="4" w:space="0" w:color="auto"/>
+        <w:right w:val="single" w:sz="4" w:space="0" w:color="auto"/>
+        <w:insideH w:val="single" w:sz="4" w:space="0" w:color="auto"/>
+        <w:insideV w:val="single" w:sz="4" w:space="0" w:color="auto"/>
+      </w:tblBorders>
+    </w:tblPr>
+  </w:style>
 </w:styles>
 </file>
 

</xml_diff>